<commit_message>
Add report link to README
</commit_message>
<xml_diff>
--- a/READ ME FOR BISG_RACE_ETHNICITY.docx
+++ b/READ ME FOR BISG_RACE_ETHNICITY.docx
@@ -164,21 +164,15 @@
         </w:rPr>
         <w:t xml:space="preserve">“Using Publicly Available Information to Proxy for Unidentified Race and Ethnicity: A Methodology and Assessment” available at: </w:t>
       </w:r>
-      <w:bookmarkStart w:id="0" w:name="_GoBack"/>
-      <w:r>
-        <w:rPr>
-          <w:rFonts w:asciiTheme="minorHAnsi" w:hAnsiTheme="minorHAnsi" w:cstheme="minorHAnsi"/>
-          <w:highlight w:val="yellow"/>
-        </w:rPr>
-        <w:t>[insert link to paper]</w:t>
-      </w:r>
-      <w:bookmarkEnd w:id="0"/>
-      <w:r>
-        <w:rPr>
-          <w:rFonts w:asciiTheme="minorHAnsi" w:hAnsiTheme="minorHAnsi" w:cstheme="minorHAnsi"/>
-        </w:rPr>
-        <w:t>.</w:t>
-      </w:r>
+      <w:hyperlink r:id="rId9" w:history="1">
+        <w:r>
+          <w:rPr>
+            <w:rStyle w:val="Hyperlink"/>
+            <w:rFonts w:asciiTheme="minorHAnsi" w:hAnsiTheme="minorHAnsi" w:cstheme="minorHAnsi"/>
+          </w:rPr>
+          <w:t>http://www.consumerfinance.gov/reports/using-publicly-available-information-to-proxy-for-unidentified-race-and-ethnicity/</w:t>
+        </w:r>
+      </w:hyperlink>
     </w:p>
     <w:p>
       <w:pPr>
@@ -1295,19 +1289,15 @@
         </w:rPr>
         <w:t xml:space="preserve"> “Using Publicly Available Information to Proxy for Unidentified Race and Ethnicity: A Methodology and Assessment” available at: </w:t>
       </w:r>
-      <w:r>
-        <w:rPr>
-          <w:rFonts w:asciiTheme="minorHAnsi" w:hAnsiTheme="minorHAnsi" w:cstheme="minorHAnsi"/>
-          <w:highlight w:val="yellow"/>
-        </w:rPr>
-        <w:t>[insert link to paper]</w:t>
-      </w:r>
-      <w:r>
-        <w:rPr>
-          <w:rFonts w:asciiTheme="minorHAnsi" w:hAnsiTheme="minorHAnsi" w:cstheme="minorHAnsi"/>
-        </w:rPr>
-        <w:t>.</w:t>
-      </w:r>
+      <w:hyperlink r:id="rId10" w:history="1">
+        <w:r>
+          <w:rPr>
+            <w:rStyle w:val="Hyperlink"/>
+            <w:rFonts w:asciiTheme="minorHAnsi" w:hAnsiTheme="minorHAnsi" w:cstheme="minorHAnsi"/>
+          </w:rPr>
+          <w:t>http://www.consumerfinance.gov/reports/using-publicly-available-information-to-proxy-for-unidentified-race-and-ethnicity/</w:t>
+        </w:r>
+      </w:hyperlink>
       <w:r>
         <w:rPr>
           <w:rFonts w:asciiTheme="minorHAnsi" w:hAnsiTheme="minorHAnsi" w:cstheme="minorHAnsi"/>
@@ -1330,7 +1320,7 @@
         <w:rPr>
           <w:rFonts w:asciiTheme="minorHAnsi" w:hAnsiTheme="minorHAnsi" w:cstheme="minorHAnsi"/>
         </w:rPr>
-        <w:t xml:space="preserve">/BISG_RACE_ETHNICITY/scripts </w:t>
+        <w:t>/BISG_RACE_ETHNICITY/scripts</w:t>
       </w:r>
       <w:r>
         <w:rPr>
@@ -1628,7 +1618,7 @@
         <w:rPr>
           <w:rFonts w:asciiTheme="minorHAnsi" w:hAnsiTheme="minorHAnsi" w:cstheme="minorHAnsi"/>
         </w:rPr>
-        <w:t xml:space="preserve">/BISG_RACE_ETHNICITY/scripts </w:t>
+        <w:t>/BISG_RACE_ETHNICITY/scripts</w:t>
       </w:r>
       <w:r>
         <w:rPr>
@@ -1741,7 +1731,7 @@
         </w:rPr>
         <w:t xml:space="preserve">Please direct all questions, comments, and suggestions to: </w:t>
       </w:r>
-      <w:hyperlink r:id="rId9" w:history="1">
+      <w:hyperlink r:id="rId11" w:history="1">
         <w:r>
           <w:rPr>
             <w:rStyle w:val="Hyperlink"/>
@@ -1751,12 +1741,8 @@
           <w:t>CFPB_proxy_methodology_comments@cfpb.gov</w:t>
         </w:r>
       </w:hyperlink>
-      <w:r>
-        <w:rPr>
-          <w:sz w:val="22"/>
-        </w:rPr>
-        <w:t>.</w:t>
-      </w:r>
+      <w:bookmarkStart w:id="0" w:name="_GoBack"/>
+      <w:bookmarkEnd w:id="0"/>
     </w:p>
     <w:p>
       <w:pPr>
@@ -1766,12 +1752,12 @@
       </w:pPr>
     </w:p>
     <w:sectPr>
-      <w:headerReference w:type="even" r:id="rId10"/>
-      <w:headerReference w:type="default" r:id="rId11"/>
-      <w:footerReference w:type="even" r:id="rId12"/>
-      <w:footerReference w:type="default" r:id="rId13"/>
-      <w:headerReference w:type="first" r:id="rId14"/>
-      <w:footerReference w:type="first" r:id="rId15"/>
+      <w:headerReference w:type="even" r:id="rId12"/>
+      <w:headerReference w:type="default" r:id="rId13"/>
+      <w:footerReference w:type="even" r:id="rId14"/>
+      <w:footerReference w:type="default" r:id="rId15"/>
+      <w:headerReference w:type="first" r:id="rId16"/>
+      <w:footerReference w:type="first" r:id="rId17"/>
       <w:pgSz w:w="12240" w:h="15840"/>
       <w:pgMar w:top="1440" w:right="1440" w:bottom="1440" w:left="1440" w:header="720" w:footer="720" w:gutter="0"/>
       <w:cols w:space="720"/>
@@ -3385,7 +3371,7 @@
 </file>
 
 <file path=customXml/itemProps1.xml><?xml version="1.0" encoding="utf-8"?>
-<ds:datastoreItem xmlns:ds="http://schemas.openxmlformats.org/officeDocument/2006/customXml" ds:itemID="{4F05F68C-3F49-A846-B3BA-C82AF5303239}">
+<ds:datastoreItem xmlns:ds="http://schemas.openxmlformats.org/officeDocument/2006/customXml" ds:itemID="{7F808965-65EC-D946-A3A6-C70BF41D9FE6}">
   <ds:schemaRefs>
     <ds:schemaRef ds:uri="http://schemas.openxmlformats.org/officeDocument/2006/bibliography"/>
   </ds:schemaRefs>

</xml_diff>